<commit_message>
Oprettelse af UC6 Ændring i forudsætninger for UC6 /KE og Stuff
</commit_message>
<xml_diff>
--- a/Kravspecifikation/Use cases uddelegering.docx
+++ b/Kravspecifikation/Use cases uddelegering.docx
@@ -6,13 +6,8 @@
       <w:pPr>
         <w:pStyle w:val="Titel"/>
       </w:pPr>
-      <w:proofErr w:type="spellStart"/>
-      <w:r>
-        <w:t>Use</w:t>
-      </w:r>
-      <w:proofErr w:type="spellEnd"/>
-      <w:r>
-        <w:t xml:space="preserve"> cases</w:t>
+      <w:r>
+        <w:t>Use cases</w:t>
       </w:r>
     </w:p>
     <w:p>
@@ -37,10 +32,10 @@
             <v:path o:extrusionok="f" gradientshapeok="t" o:connecttype="rect"/>
             <o:lock v:ext="edit" aspectratio="t"/>
           </v:shapetype>
-          <v:shape id="_x0000_i1025" type="#_x0000_t75" style="width:369.5pt;height:273.5pt" o:ole="">
+          <v:shape id="_x0000_i1025" type="#_x0000_t75" style="width:369.75pt;height:273.75pt" o:ole="">
             <v:imagedata r:id="rId5" o:title=""/>
           </v:shape>
-          <o:OLEObject Type="Embed" ProgID="Visio.Drawing.15" ShapeID="_x0000_i1025" DrawAspect="Content" ObjectID="_1471780909" r:id="rId6"/>
+          <o:OLEObject Type="Embed" ProgID="Visio.Drawing.15" ShapeID="_x0000_i1025" DrawAspect="Content" ObjectID="_1471866225" r:id="rId6"/>
         </w:object>
       </w:r>
     </w:p>
@@ -176,19 +171,8 @@
       <w:pPr>
         <w:pStyle w:val="Overskrift2"/>
       </w:pPr>
-      <w:proofErr w:type="spellStart"/>
-      <w:r>
-        <w:t>Use</w:t>
-      </w:r>
-      <w:proofErr w:type="spellEnd"/>
-      <w:r>
-        <w:t xml:space="preserve"> case </w:t>
-      </w:r>
-      <w:r>
-        <w:t>3</w:t>
-      </w:r>
-      <w:r>
-        <w:t xml:space="preserve">: </w:t>
+      <w:r>
+        <w:t xml:space="preserve">Use case 3: </w:t>
       </w:r>
       <w:r>
         <w:t>Indstil</w:t>
@@ -233,22 +217,11 @@
         <w:rPr>
           <w:lang w:val="en-US"/>
         </w:rPr>
-        <w:t>Use case 4</w:t>
-      </w:r>
-      <w:r>
-        <w:rPr>
-          <w:lang w:val="en-US"/>
-        </w:rPr>
-        <w:t xml:space="preserve">: </w:t>
-      </w:r>
-      <w:r>
-        <w:t xml:space="preserve">Vælg </w:t>
-      </w:r>
-      <w:proofErr w:type="spellStart"/>
-      <w:r>
-        <w:t>preset</w:t>
-      </w:r>
-      <w:proofErr w:type="spellEnd"/>
+        <w:t xml:space="preserve">Use case 4: </w:t>
+      </w:r>
+      <w:r>
+        <w:t>Vælg preset</w:t>
+      </w:r>
       <w:r>
         <w:t xml:space="preserve"> – Mathias </w:t>
       </w:r>
@@ -267,27 +240,8 @@
       <w:r>
         <w:t xml:space="preserve"> </w:t>
       </w:r>
-      <w:proofErr w:type="spellStart"/>
-      <w:r>
-        <w:t>use</w:t>
-      </w:r>
-      <w:proofErr w:type="spellEnd"/>
-      <w:r>
-        <w:t xml:space="preserve"> case 2, ”Opsæt sensorer” </w:t>
-      </w:r>
-      <w:r>
-        <w:t xml:space="preserve">og </w:t>
-      </w:r>
-      <w:proofErr w:type="spellStart"/>
-      <w:r>
-        <w:t>use</w:t>
-      </w:r>
-      <w:proofErr w:type="spellEnd"/>
-      <w:r>
-        <w:t xml:space="preserve"> case </w:t>
-      </w:r>
-      <w:r>
-        <w:t>3, ”Indstil lydpakker”, forudindstillet funktion.</w:t>
+      <w:r>
+        <w:t>use case 2, ”Opsæt sensorer” og use case 3, ”Indstil lydpakker”, forudindstillet funktion.</w:t>
       </w:r>
     </w:p>
     <w:p>
@@ -301,13 +255,7 @@
         <w:rPr>
           <w:lang w:val="en-US"/>
         </w:rPr>
-        <w:t>Use case 5:</w:t>
-      </w:r>
-      <w:r>
-        <w:rPr>
-          <w:lang w:val="en-US"/>
-        </w:rPr>
-        <w:t xml:space="preserve"> </w:t>
+        <w:t xml:space="preserve">Use case 5: </w:t>
       </w:r>
       <w:proofErr w:type="spellStart"/>
       <w:r>
@@ -374,16 +322,8 @@
       <w:pPr>
         <w:pStyle w:val="Overskrift2"/>
       </w:pPr>
-      <w:proofErr w:type="spellStart"/>
-      <w:r>
-        <w:t>Use</w:t>
-      </w:r>
-      <w:proofErr w:type="spellEnd"/>
-      <w:r>
-        <w:t xml:space="preserve"> case 6</w:t>
-      </w:r>
-      <w:r>
-        <w:t xml:space="preserve">: </w:t>
+      <w:r>
+        <w:t xml:space="preserve">Use case 6: </w:t>
       </w:r>
       <w:r>
         <w:t>Generér MIDI</w:t>
@@ -409,35 +349,10 @@
       <w:r>
         <w:t xml:space="preserve">på baggrund af indstillinger valgt i </w:t>
       </w:r>
-      <w:proofErr w:type="spellStart"/>
-      <w:r>
-        <w:t>use</w:t>
-      </w:r>
-      <w:proofErr w:type="spellEnd"/>
-      <w:r>
-        <w:t xml:space="preserve"> case 2, ”Opsæt sensorer”</w:t>
-      </w:r>
-      <w:r>
-        <w:t xml:space="preserve"> </w:t>
-      </w:r>
-      <w:r>
-        <w:t xml:space="preserve">og </w:t>
-      </w:r>
-      <w:proofErr w:type="spellStart"/>
-      <w:r>
-        <w:t>use</w:t>
-      </w:r>
-      <w:proofErr w:type="spellEnd"/>
-      <w:r>
-        <w:t xml:space="preserve"> case 4, ”Vælg </w:t>
-      </w:r>
-      <w:proofErr w:type="spellStart"/>
-      <w:r>
-        <w:t>preset</w:t>
-      </w:r>
-      <w:proofErr w:type="spellEnd"/>
-      <w:r>
-        <w:t>”</w:t>
+      <w:bookmarkStart w:id="0" w:name="_GoBack"/>
+      <w:bookmarkEnd w:id="0"/>
+      <w:r>
+        <w:t>use case 4, ”Vælg preset”</w:t>
       </w:r>
     </w:p>
     <w:p>
@@ -448,13 +363,7 @@
         <w:rPr>
           <w:lang w:val="en-US"/>
         </w:rPr>
-        <w:t>Use case 7</w:t>
-      </w:r>
-      <w:r>
-        <w:rPr>
-          <w:lang w:val="en-US"/>
-        </w:rPr>
-        <w:t xml:space="preserve">: </w:t>
+        <w:t xml:space="preserve">Use case 7: </w:t>
       </w:r>
       <w:r>
         <w:t>Afspil lyd</w:t>
@@ -475,39 +384,7 @@
         </w:numPr>
       </w:pPr>
       <w:r>
-        <w:t xml:space="preserve">Afspil lyd på baggrund af MIDI-signaler fra </w:t>
-      </w:r>
-      <w:proofErr w:type="spellStart"/>
-      <w:r>
-        <w:t>use</w:t>
-      </w:r>
-      <w:proofErr w:type="spellEnd"/>
-      <w:r>
-        <w:t xml:space="preserve"> case 6, ”Generér MIDI”, samt indstilling fra </w:t>
-      </w:r>
-      <w:proofErr w:type="spellStart"/>
-      <w:r>
-        <w:t>use</w:t>
-      </w:r>
-      <w:proofErr w:type="spellEnd"/>
-      <w:r>
-        <w:t xml:space="preserve"> case 3, ”Indstil lydpakker” og </w:t>
-      </w:r>
-      <w:proofErr w:type="spellStart"/>
-      <w:r>
-        <w:t>use</w:t>
-      </w:r>
-      <w:proofErr w:type="spellEnd"/>
-      <w:r>
-        <w:t xml:space="preserve"> case 4, ”Vælg </w:t>
-      </w:r>
-      <w:proofErr w:type="spellStart"/>
-      <w:r>
-        <w:t>preset</w:t>
-      </w:r>
-      <w:proofErr w:type="spellEnd"/>
-      <w:r>
-        <w:t>”</w:t>
+        <w:t>Afspil lyd på baggrund af MIDI-signaler fra use case 6, ”Generér MIDI”, samt indstilling fra use case 3, ”Indstil lydpakker” og use case 4, ”Vælg preset”</w:t>
       </w:r>
     </w:p>
     <w:p>
@@ -555,8 +432,6 @@
         </w:rPr>
         <w:t>sep</w:t>
       </w:r>
-      <w:bookmarkStart w:id="0" w:name="_GoBack"/>
-      <w:bookmarkEnd w:id="0"/>
       <w:proofErr w:type="spellEnd"/>
     </w:p>
     <w:sectPr>

</xml_diff>